<commit_message>
For the time being made unresizable until resizable support can be added
</commit_message>
<xml_diff>
--- a/model.docx
+++ b/model.docx
@@ -1,10 +1,10 @@
 
 <file path=word/document.xml><?xml version="1.0" encoding="utf-8"?>
-<w:document xmlns:wpc="http://schemas.microsoft.com/office/word/2010/wordprocessingCanvas" xmlns:mc="http://schemas.openxmlformats.org/markup-compatibility/2006" xmlns:o="urn:schemas-microsoft-com:office:office" xmlns:r="http://schemas.openxmlformats.org/officeDocument/2006/relationships" xmlns:m="http://schemas.openxmlformats.org/officeDocument/2006/math" xmlns:v="urn:schemas-microsoft-com:vml" xmlns:wp14="http://schemas.microsoft.com/office/word/2010/wordprocessingDrawing" xmlns:wp="http://schemas.openxmlformats.org/drawingml/2006/wordprocessingDrawing" xmlns:w10="urn:schemas-microsoft-com:office:word" xmlns:w="http://schemas.openxmlformats.org/wordprocessingml/2006/main" xmlns:w14="http://schemas.microsoft.com/office/word/2010/wordml" xmlns:w15="http://schemas.microsoft.com/office/word/2012/wordml" xmlns:wpg="http://schemas.microsoft.com/office/word/2010/wordprocessingGroup" xmlns:wpi="http://schemas.microsoft.com/office/word/2010/wordprocessingInk" xmlns:wne="http://schemas.microsoft.com/office/word/2006/wordml" xmlns:wps="http://schemas.microsoft.com/office/word/2010/wordprocessingShape" mc:Ignorable="w14 w15 wp14">
+<w:document xmlns:wpc="http://schemas.microsoft.com/office/word/2010/wordprocessingCanvas" xmlns:cx="http://schemas.microsoft.com/office/drawing/2014/chartex" xmlns:cx1="http://schemas.microsoft.com/office/drawing/2015/9/8/chartex" xmlns:mc="http://schemas.openxmlformats.org/markup-compatibility/2006" xmlns:o="urn:schemas-microsoft-com:office:office" xmlns:r="http://schemas.openxmlformats.org/officeDocument/2006/relationships" xmlns:m="http://schemas.openxmlformats.org/officeDocument/2006/math" xmlns:v="urn:schemas-microsoft-com:vml" xmlns:wp14="http://schemas.microsoft.com/office/word/2010/wordprocessingDrawing" xmlns:wp="http://schemas.openxmlformats.org/drawingml/2006/wordprocessingDrawing" xmlns:w10="urn:schemas-microsoft-com:office:word" xmlns:w="http://schemas.openxmlformats.org/wordprocessingml/2006/main" xmlns:w14="http://schemas.microsoft.com/office/word/2010/wordml" xmlns:w15="http://schemas.microsoft.com/office/word/2012/wordml" xmlns:w16se="http://schemas.microsoft.com/office/word/2015/wordml/symex" xmlns:wpg="http://schemas.microsoft.com/office/word/2010/wordprocessingGroup" xmlns:wpi="http://schemas.microsoft.com/office/word/2010/wordprocessingInk" xmlns:wne="http://schemas.microsoft.com/office/word/2006/wordml" xmlns:wps="http://schemas.microsoft.com/office/word/2010/wordprocessingShape" mc:Ignorable="w14 w15 w16se wp14">
   <w:body>
     <w:tbl>
       <w:tblPr>
-        <w:tblStyle w:val="TableGrid"/>
+        <w:tblStyle w:val="Kontuurtabel"/>
         <w:tblW w:w="0" w:type="auto"/>
         <w:tblLook w:val="04A0" w:firstRow="1" w:lastRow="0" w:firstColumn="1" w:lastColumn="0" w:noHBand="0" w:noVBand="1"/>
       </w:tblPr>
@@ -1325,7 +1325,19 @@
         <w:rPr>
           <w:lang w:val="et-EE"/>
         </w:rPr>
-        <w:t>Mängu eesmärk tappa vastane generaal:</w:t>
+        <w:t>Mängu eesmärk</w:t>
+      </w:r>
+      <w:r>
+        <w:rPr>
+          <w:lang w:val="et-EE"/>
+        </w:rPr>
+        <w:t xml:space="preserve"> on tappa vastaste Gener</w:t>
+      </w:r>
+      <w:r>
+        <w:rPr>
+          <w:lang w:val="et-EE"/>
+        </w:rPr>
+        <w:t>al:</w:t>
       </w:r>
     </w:p>
     <w:p>
@@ -1338,14 +1350,104 @@
         <w:rPr>
           <w:lang w:val="et-EE"/>
         </w:rPr>
-        <w:t xml:space="preserve">Sinu pakis koosneb kolm erinevat </w:t>
-      </w:r>
-      <w:proofErr w:type="spellStart"/>
-      <w:r>
-        <w:rPr>
-          <w:lang w:val="et-EE"/>
-        </w:rPr>
-        <w:t>kaartit:Minon,Spell,Equipment</w:t>
+        <w:t>Sinu pakis on</w:t>
+      </w:r>
+      <w:r>
+        <w:rPr>
+          <w:lang w:val="et-EE"/>
+        </w:rPr>
+        <w:t xml:space="preserve"> kolm erinevat </w:t>
+      </w:r>
+      <w:proofErr w:type="spellStart"/>
+      <w:r>
+        <w:rPr>
+          <w:lang w:val="et-EE"/>
+        </w:rPr>
+        <w:t>kaartit</w:t>
+      </w:r>
+      <w:r>
+        <w:rPr>
+          <w:lang w:val="et-EE"/>
+        </w:rPr>
+        <w:t>üüpi</w:t>
+      </w:r>
+      <w:proofErr w:type="spellEnd"/>
+      <w:r>
+        <w:rPr>
+          <w:lang w:val="et-EE"/>
+        </w:rPr>
+        <w:t xml:space="preserve"> </w:t>
+      </w:r>
+      <w:r>
+        <w:rPr>
+          <w:lang w:val="et-EE"/>
+        </w:rPr>
+        <w:t>:</w:t>
+      </w:r>
+      <w:r>
+        <w:rPr>
+          <w:lang w:val="et-EE"/>
+        </w:rPr>
+        <w:t xml:space="preserve"> </w:t>
+      </w:r>
+      <w:proofErr w:type="spellStart"/>
+      <w:r>
+        <w:rPr>
+          <w:lang w:val="et-EE"/>
+        </w:rPr>
+        <w:t>Min</w:t>
+      </w:r>
+      <w:r>
+        <w:rPr>
+          <w:lang w:val="et-EE"/>
+        </w:rPr>
+        <w:t>i</w:t>
+      </w:r>
+      <w:r>
+        <w:rPr>
+          <w:lang w:val="et-EE"/>
+        </w:rPr>
+        <w:t>on</w:t>
+      </w:r>
+      <w:proofErr w:type="spellEnd"/>
+      <w:r>
+        <w:rPr>
+          <w:lang w:val="et-EE"/>
+        </w:rPr>
+        <w:t>,</w:t>
+      </w:r>
+      <w:r>
+        <w:rPr>
+          <w:lang w:val="et-EE"/>
+        </w:rPr>
+        <w:t xml:space="preserve"> </w:t>
+      </w:r>
+      <w:proofErr w:type="spellStart"/>
+      <w:r>
+        <w:rPr>
+          <w:lang w:val="et-EE"/>
+        </w:rPr>
+        <w:t>Spell</w:t>
+      </w:r>
+      <w:proofErr w:type="spellEnd"/>
+      <w:r>
+        <w:rPr>
+          <w:lang w:val="et-EE"/>
+        </w:rPr>
+        <w:t>,</w:t>
+      </w:r>
+      <w:r>
+        <w:rPr>
+          <w:lang w:val="et-EE"/>
+        </w:rPr>
+        <w:t xml:space="preserve"> </w:t>
+      </w:r>
+      <w:proofErr w:type="spellStart"/>
+      <w:r>
+        <w:rPr>
+          <w:lang w:val="et-EE"/>
+        </w:rPr>
+        <w:t>Equipment</w:t>
       </w:r>
       <w:proofErr w:type="spellEnd"/>
       <w:r>
@@ -1399,13 +1501,25 @@
         <w:rPr>
           <w:lang w:val="et-EE"/>
         </w:rPr>
+        <w:t>,</w:t>
+      </w:r>
+      <w:r>
+        <w:rPr>
+          <w:lang w:val="et-EE"/>
+        </w:rPr>
         <w:t xml:space="preserve"> kes saab rünnata</w:t>
       </w:r>
       <w:r>
         <w:rPr>
           <w:lang w:val="et-EE"/>
         </w:rPr>
-        <w:t xml:space="preserve">, kaitseta, tal saab olla üks </w:t>
+        <w:t>, kaitsed</w:t>
+      </w:r>
+      <w:r>
+        <w:rPr>
+          <w:lang w:val="et-EE"/>
+        </w:rPr>
+        <w:t xml:space="preserve">a, tal saab olla üks </w:t>
       </w:r>
       <w:proofErr w:type="spellStart"/>
       <w:r>
@@ -1413,6 +1527,12 @@
           <w:lang w:val="et-EE"/>
         </w:rPr>
         <w:t>equip</w:t>
+      </w:r>
+      <w:r>
+        <w:rPr>
+          <w:lang w:val="et-EE"/>
+        </w:rPr>
+        <w:t>ment</w:t>
       </w:r>
       <w:proofErr w:type="spellEnd"/>
       <w:r>
@@ -1439,9 +1559,21 @@
         <w:rPr>
           <w:lang w:val="et-EE"/>
         </w:rPr>
-        <w:t>Minoni</w:t>
-      </w:r>
-      <w:proofErr w:type="spellEnd"/>
+        <w:t>Minioni</w:t>
+      </w:r>
+      <w:proofErr w:type="spellEnd"/>
+      <w:r>
+        <w:rPr>
+          <w:lang w:val="et-EE"/>
+        </w:rPr>
+        <w:t xml:space="preserve"> atribuudid</w:t>
+      </w:r>
+      <w:r>
+        <w:rPr>
+          <w:lang w:val="et-EE"/>
+        </w:rPr>
+        <w:t>: Nimi,</w:t>
+      </w:r>
       <w:r>
         <w:rPr>
           <w:lang w:val="et-EE"/>
@@ -1453,21 +1585,85 @@
         <w:rPr>
           <w:lang w:val="et-EE"/>
         </w:rPr>
-        <w:t>att</w:t>
-      </w:r>
-      <w:proofErr w:type="spellEnd"/>
-      <w:r>
-        <w:rPr>
-          <w:lang w:val="et-EE"/>
-        </w:rPr>
-        <w:t xml:space="preserve">: </w:t>
-      </w:r>
-      <w:proofErr w:type="spellStart"/>
-      <w:r>
-        <w:rPr>
-          <w:lang w:val="et-EE"/>
-        </w:rPr>
-        <w:t>Nimi,Att,HP,Cost,Speed,Effect</w:t>
+        <w:t>Att</w:t>
+      </w:r>
+      <w:r>
+        <w:rPr>
+          <w:lang w:val="et-EE"/>
+        </w:rPr>
+        <w:t>ack</w:t>
+      </w:r>
+      <w:proofErr w:type="spellEnd"/>
+      <w:r>
+        <w:rPr>
+          <w:lang w:val="et-EE"/>
+        </w:rPr>
+        <w:t>,</w:t>
+      </w:r>
+      <w:r>
+        <w:rPr>
+          <w:lang w:val="et-EE"/>
+        </w:rPr>
+        <w:t xml:space="preserve"> </w:t>
+      </w:r>
+      <w:r>
+        <w:rPr>
+          <w:lang w:val="et-EE"/>
+        </w:rPr>
+        <w:t>HP,</w:t>
+      </w:r>
+      <w:r>
+        <w:rPr>
+          <w:lang w:val="et-EE"/>
+        </w:rPr>
+        <w:t xml:space="preserve"> </w:t>
+      </w:r>
+      <w:proofErr w:type="spellStart"/>
+      <w:r>
+        <w:rPr>
+          <w:lang w:val="et-EE"/>
+        </w:rPr>
+        <w:t>Cost</w:t>
+      </w:r>
+      <w:proofErr w:type="spellEnd"/>
+      <w:r>
+        <w:rPr>
+          <w:lang w:val="et-EE"/>
+        </w:rPr>
+        <w:t>,</w:t>
+      </w:r>
+      <w:r>
+        <w:rPr>
+          <w:lang w:val="et-EE"/>
+        </w:rPr>
+        <w:t xml:space="preserve"> </w:t>
+      </w:r>
+      <w:proofErr w:type="spellStart"/>
+      <w:r>
+        <w:rPr>
+          <w:lang w:val="et-EE"/>
+        </w:rPr>
+        <w:t>Speed</w:t>
+      </w:r>
+      <w:proofErr w:type="spellEnd"/>
+      <w:r>
+        <w:rPr>
+          <w:lang w:val="et-EE"/>
+        </w:rPr>
+        <w:t>,</w:t>
+      </w:r>
+      <w:r>
+        <w:rPr>
+          <w:lang w:val="et-EE"/>
+        </w:rPr>
+        <w:t xml:space="preserve"> </w:t>
+      </w:r>
+      <w:proofErr w:type="spellStart"/>
+      <w:r>
+        <w:rPr>
+          <w:lang w:val="et-EE"/>
+        </w:rPr>
+        <w:t>Effect</w:t>
       </w:r>
       <w:proofErr w:type="spellEnd"/>
     </w:p>
@@ -1547,14 +1743,12 @@
         </w:rPr>
         <w:t xml:space="preserve">, heal, </w:t>
       </w:r>
-      <w:proofErr w:type="spellStart"/>
-      <w:r>
-        <w:rPr>
-          <w:lang w:val="et-EE"/>
-        </w:rPr>
-        <w:t>aoe</w:t>
-      </w:r>
-      <w:proofErr w:type="spellEnd"/>
+      <w:r>
+        <w:rPr>
+          <w:lang w:val="et-EE"/>
+        </w:rPr>
+        <w:t>AOE</w:t>
+      </w:r>
       <w:r>
         <w:rPr>
           <w:lang w:val="et-EE"/>
@@ -1608,14 +1802,40 @@
         <w:rPr>
           <w:lang w:val="et-EE"/>
         </w:rPr>
-        <w:t xml:space="preserve">: </w:t>
-      </w:r>
-      <w:proofErr w:type="spellStart"/>
-      <w:r>
-        <w:rPr>
-          <w:lang w:val="et-EE"/>
-        </w:rPr>
-        <w:t>Nimi,Cost,Effect</w:t>
+        <w:t>: Nimi,</w:t>
+      </w:r>
+      <w:r>
+        <w:rPr>
+          <w:lang w:val="et-EE"/>
+        </w:rPr>
+        <w:t xml:space="preserve"> </w:t>
+      </w:r>
+      <w:proofErr w:type="spellStart"/>
+      <w:r>
+        <w:rPr>
+          <w:lang w:val="et-EE"/>
+        </w:rPr>
+        <w:t>Cost</w:t>
+      </w:r>
+      <w:proofErr w:type="spellEnd"/>
+      <w:r>
+        <w:rPr>
+          <w:lang w:val="et-EE"/>
+        </w:rPr>
+        <w:t>,</w:t>
+      </w:r>
+      <w:r>
+        <w:rPr>
+          <w:lang w:val="et-EE"/>
+        </w:rPr>
+        <w:t xml:space="preserve"> </w:t>
+      </w:r>
+      <w:proofErr w:type="spellStart"/>
+      <w:r>
+        <w:rPr>
+          <w:lang w:val="et-EE"/>
+        </w:rPr>
+        <w:t>Effect</w:t>
       </w:r>
       <w:proofErr w:type="spellEnd"/>
     </w:p>
@@ -1632,6 +1852,12 @@
         </w:rPr>
         <w:t>Equip</w:t>
       </w:r>
+      <w:r>
+        <w:rPr>
+          <w:lang w:val="et-EE"/>
+        </w:rPr>
+        <w:t>ment</w:t>
+      </w:r>
       <w:proofErr w:type="spellEnd"/>
       <w:r>
         <w:rPr>
@@ -1659,6 +1885,12 @@
         </w:rPr>
         <w:t>Equip</w:t>
       </w:r>
+      <w:r>
+        <w:rPr>
+          <w:lang w:val="et-EE"/>
+        </w:rPr>
+        <w:t>ment</w:t>
+      </w:r>
       <w:proofErr w:type="spellEnd"/>
       <w:r>
         <w:rPr>
@@ -1673,15 +1905,27 @@
         </w:rPr>
         <w:t>att</w:t>
       </w:r>
-      <w:proofErr w:type="spellEnd"/>
-      <w:r>
-        <w:rPr>
-          <w:lang w:val="et-EE"/>
-        </w:rPr>
-        <w:t>: Nimi, boonus, effect</w:t>
-      </w:r>
-      <w:bookmarkStart w:id="0" w:name="_GoBack"/>
-      <w:bookmarkEnd w:id="0"/>
+      <w:r>
+        <w:rPr>
+          <w:lang w:val="et-EE"/>
+        </w:rPr>
+        <w:t>ributes</w:t>
+      </w:r>
+      <w:proofErr w:type="spellEnd"/>
+      <w:r>
+        <w:rPr>
+          <w:lang w:val="et-EE"/>
+        </w:rPr>
+        <w:t xml:space="preserve">: Nimi, boonus, </w:t>
+      </w:r>
+      <w:proofErr w:type="spellStart"/>
+      <w:r>
+        <w:rPr>
+          <w:lang w:val="et-EE"/>
+        </w:rPr>
+        <w:t>effect</w:t>
+      </w:r>
+      <w:proofErr w:type="spellEnd"/>
     </w:p>
     <w:p>
       <w:pPr>
@@ -1701,7 +1945,13 @@
         <w:rPr>
           <w:lang w:val="et-EE"/>
         </w:rPr>
-        <w:t xml:space="preserve"> ja Generaal saab </w:t>
+        <w:t xml:space="preserve"> ja Gener</w:t>
+      </w:r>
+      <w:r>
+        <w:rPr>
+          <w:lang w:val="et-EE"/>
+        </w:rPr>
+        <w:t xml:space="preserve">al saab </w:t>
       </w:r>
       <w:proofErr w:type="spellStart"/>
       <w:r>
@@ -1785,7 +2035,15 @@
         <w:rPr>
           <w:lang w:val="et-EE"/>
         </w:rPr>
-        <w:t>Recourse</w:t>
+        <w:t>Resourc</w:t>
+      </w:r>
+      <w:bookmarkStart w:id="0" w:name="_GoBack"/>
+      <w:bookmarkEnd w:id="0"/>
+      <w:r>
+        <w:rPr>
+          <w:lang w:val="et-EE"/>
+        </w:rPr>
+        <w:t>e</w:t>
       </w:r>
       <w:proofErr w:type="spellEnd"/>
       <w:r>
@@ -1806,7 +2064,31 @@
         <w:rPr>
           <w:lang w:val="et-EE"/>
         </w:rPr>
-        <w:t xml:space="preserve"> – töötab niimoodi iga käigu algus saab üks energia kuni ja kõik tuhad energiad on täis.</w:t>
+        <w:t xml:space="preserve"> – töötab niimoodi</w:t>
+      </w:r>
+      <w:r>
+        <w:rPr>
+          <w:lang w:val="et-EE"/>
+        </w:rPr>
+        <w:t>, et</w:t>
+      </w:r>
+      <w:r>
+        <w:rPr>
+          <w:lang w:val="et-EE"/>
+        </w:rPr>
+        <w:t xml:space="preserve"> iga käigu algus</w:t>
+      </w:r>
+      <w:r>
+        <w:rPr>
+          <w:lang w:val="et-EE"/>
+        </w:rPr>
+        <w:t>es saab ühe</w:t>
+      </w:r>
+      <w:r>
+        <w:rPr>
+          <w:lang w:val="et-EE"/>
+        </w:rPr>
+        <w:t xml:space="preserve"> energia kuni ja kõik tuhad energiad on täis.</w:t>
       </w:r>
     </w:p>
     <w:p>
@@ -1819,7 +2101,31 @@
         <w:rPr>
           <w:lang w:val="et-EE"/>
         </w:rPr>
-        <w:t xml:space="preserve">Kui sinu pakis pole kaarti iga käigu alguses kaota f(x) </w:t>
+        <w:t>Kui sinu pakis pole kaarti</w:t>
+      </w:r>
+      <w:r>
+        <w:rPr>
+          <w:lang w:val="et-EE"/>
+        </w:rPr>
+        <w:t>, siis</w:t>
+      </w:r>
+      <w:r>
+        <w:rPr>
+          <w:lang w:val="et-EE"/>
+        </w:rPr>
+        <w:t xml:space="preserve"> iga käigu alguses kaota</w:t>
+      </w:r>
+      <w:r>
+        <w:rPr>
+          <w:lang w:val="et-EE"/>
+        </w:rPr>
+        <w:t>d</w:t>
+      </w:r>
+      <w:r>
+        <w:rPr>
+          <w:lang w:val="et-EE"/>
+        </w:rPr>
+        <w:t xml:space="preserve"> f(x) </w:t>
       </w:r>
       <w:proofErr w:type="spellStart"/>
       <w:r>
@@ -1846,21 +2152,13 @@
         <w:rPr>
           <w:lang w:val="et-EE"/>
         </w:rPr>
-        <w:t xml:space="preserve">Kui on võitlus mõlemad </w:t>
-      </w:r>
-      <w:proofErr w:type="spellStart"/>
-      <w:r>
-        <w:rPr>
-          <w:lang w:val="et-EE"/>
-        </w:rPr>
-        <w:t>inimised</w:t>
-      </w:r>
-      <w:proofErr w:type="spellEnd"/>
-      <w:r>
-        <w:rPr>
-          <w:lang w:val="et-EE"/>
-        </w:rPr>
-        <w:t xml:space="preserve"> saavad kahju.</w:t>
+        <w:t>Kui on võitlus, siis mõlemad inime</w:t>
+      </w:r>
+      <w:r>
+        <w:rPr>
+          <w:lang w:val="et-EE"/>
+        </w:rPr>
+        <w:t>sed saavad kahju.</w:t>
       </w:r>
     </w:p>
     <w:p>
@@ -1881,7 +2179,7 @@
 </file>
 
 <file path=word/styles.xml><?xml version="1.0" encoding="utf-8"?>
-<w:styles xmlns:mc="http://schemas.openxmlformats.org/markup-compatibility/2006" xmlns:r="http://schemas.openxmlformats.org/officeDocument/2006/relationships" xmlns:w="http://schemas.openxmlformats.org/wordprocessingml/2006/main" xmlns:w14="http://schemas.microsoft.com/office/word/2010/wordml" xmlns:w15="http://schemas.microsoft.com/office/word/2012/wordml" mc:Ignorable="w14 w15">
+<w:styles xmlns:mc="http://schemas.openxmlformats.org/markup-compatibility/2006" xmlns:r="http://schemas.openxmlformats.org/officeDocument/2006/relationships" xmlns:w="http://schemas.openxmlformats.org/wordprocessingml/2006/main" xmlns:w14="http://schemas.microsoft.com/office/word/2010/wordml" xmlns:w15="http://schemas.microsoft.com/office/word/2012/wordml" xmlns:w16se="http://schemas.microsoft.com/office/word/2015/wordml/symex" mc:Ignorable="w14 w15 w16se">
   <w:docDefaults>
     <w:rPrDefault>
       <w:rPr>
@@ -2270,17 +2568,17 @@
     <w:lsdException w:name="List Table 6 Colorful Accent 6" w:uiPriority="51"/>
     <w:lsdException w:name="List Table 7 Colorful Accent 6" w:uiPriority="52"/>
   </w:latentStyles>
-  <w:style w:type="paragraph" w:default="1" w:styleId="Normal">
+  <w:style w:type="paragraph" w:default="1" w:styleId="Normaallaad">
     <w:name w:val="Normal"/>
     <w:qFormat/>
   </w:style>
-  <w:style w:type="character" w:default="1" w:styleId="DefaultParagraphFont">
+  <w:style w:type="character" w:default="1" w:styleId="Liguvaikefont">
     <w:name w:val="Default Paragraph Font"/>
     <w:uiPriority w:val="1"/>
     <w:semiHidden/>
     <w:unhideWhenUsed/>
   </w:style>
-  <w:style w:type="table" w:default="1" w:styleId="TableNormal">
+  <w:style w:type="table" w:default="1" w:styleId="Normaaltabel">
     <w:name w:val="Normal Table"/>
     <w:uiPriority w:val="99"/>
     <w:semiHidden/>
@@ -2295,15 +2593,15 @@
       </w:tblCellMar>
     </w:tblPr>
   </w:style>
-  <w:style w:type="numbering" w:default="1" w:styleId="NoList">
+  <w:style w:type="numbering" w:default="1" w:styleId="Loendita">
     <w:name w:val="No List"/>
     <w:uiPriority w:val="99"/>
     <w:semiHidden/>
     <w:unhideWhenUsed/>
   </w:style>
-  <w:style w:type="table" w:styleId="TableGrid">
+  <w:style w:type="table" w:styleId="Kontuurtabel">
     <w:name w:val="Table Grid"/>
-    <w:basedOn w:val="TableNormal"/>
+    <w:basedOn w:val="Normaaltabel"/>
     <w:uiPriority w:val="39"/>
     <w:rsid w:val="00743653"/>
     <w:pPr>
@@ -2589,7 +2887,7 @@
 </file>
 
 <file path=customXml/itemProps1.xml><?xml version="1.0" encoding="utf-8"?>
-<ds:datastoreItem xmlns:ds="http://schemas.openxmlformats.org/officeDocument/2006/customXml" ds:itemID="{710873A5-4434-4F79-BFAC-589B3315CE6D}">
+<ds:datastoreItem xmlns:ds="http://schemas.openxmlformats.org/officeDocument/2006/customXml" ds:itemID="{4CDF779B-F1D4-4121-8A91-05B2964CA539}">
   <ds:schemaRefs>
     <ds:schemaRef ds:uri="http://schemas.openxmlformats.org/officeDocument/2006/bibliography"/>
   </ds:schemaRefs>

</xml_diff>

<commit_message>
Renamed classes - now more clear
</commit_message>
<xml_diff>
--- a/model.docx
+++ b/model.docx
@@ -2037,8 +2037,6 @@
         </w:rPr>
         <w:t>Resourc</w:t>
       </w:r>
-      <w:bookmarkStart w:id="0" w:name="_GoBack"/>
-      <w:bookmarkEnd w:id="0"/>
       <w:r>
         <w:rPr>
           <w:lang w:val="et-EE"/>
@@ -2141,6 +2139,8 @@
         </w:rPr>
         <w:t xml:space="preserve"> kus x on käik.</w:t>
       </w:r>
+      <w:bookmarkStart w:id="0" w:name="_GoBack"/>
+      <w:bookmarkEnd w:id="0"/>
     </w:p>
     <w:p>
       <w:pPr>
@@ -2167,6 +2167,28 @@
           <w:lang w:val="et-EE"/>
         </w:rPr>
       </w:pPr>
+    </w:p>
+    <w:p>
+      <w:pPr>
+        <w:tabs>
+          <w:tab w:val="left" w:pos="3411"/>
+        </w:tabs>
+        <w:rPr>
+          <w:lang w:val="et-EE"/>
+        </w:rPr>
+      </w:pPr>
+      <w:r>
+        <w:rPr>
+          <w:lang w:val="et-EE"/>
+        </w:rPr>
+        <w:tab/>
+      </w:r>
+      <w:r>
+        <w:rPr>
+          <w:lang w:val="et-EE"/>
+        </w:rPr>
+        <w:t>https://www.gliffy.com/go/html5/10420121</w:t>
+      </w:r>
     </w:p>
     <w:sectPr>
       <w:pgSz w:w="11906" w:h="16838"/>
@@ -2887,7 +2909,7 @@
 </file>
 
 <file path=customXml/itemProps1.xml><?xml version="1.0" encoding="utf-8"?>
-<ds:datastoreItem xmlns:ds="http://schemas.openxmlformats.org/officeDocument/2006/customXml" ds:itemID="{4CDF779B-F1D4-4121-8A91-05B2964CA539}">
+<ds:datastoreItem xmlns:ds="http://schemas.openxmlformats.org/officeDocument/2006/customXml" ds:itemID="{731483E6-4176-4987-A9FE-895583C772F1}">
   <ds:schemaRefs>
     <ds:schemaRef ds:uri="http://schemas.openxmlformats.org/officeDocument/2006/bibliography"/>
   </ds:schemaRefs>

</xml_diff>